<commit_message>
Documentation Fixing (Iteration 1)
</commit_message>
<xml_diff>
--- a/Iterations/Iteration2/Plan.docx
+++ b/Iterations/Iteration2/Plan.docx
@@ -99,7 +99,7 @@
           <w:lang w:val="en-NZ"/>
         </w:rPr>
         <w:drawing>
-          <wp:inline distT="0" distB="0" distL="0" distR="0" wp14:anchorId="636ECEB5" wp14:editId="096767C5">
+          <wp:inline distT="0" distB="0" distL="0" distR="0" wp14:anchorId="636ECEB5" wp14:editId="0D8FE715">
             <wp:extent cx="2626315" cy="2712720"/>
             <wp:effectExtent l="0" t="0" r="3175" b="0"/>
             <wp:docPr id="2" name="Picture 2" descr="C:\Users\thoms\Downloads\P80817-141715.jpg"/>
@@ -129,7 +129,7 @@
                   <pic:spPr bwMode="auto">
                     <a:xfrm>
                       <a:off x="0" y="0"/>
-                      <a:ext cx="2633769" cy="2720419"/>
+                      <a:ext cx="2626315" cy="2712720"/>
                     </a:xfrm>
                     <a:prstGeom prst="rect">
                       <a:avLst/>
@@ -629,19 +629,17 @@
               </w:rPr>
               <w:t xml:space="preserve">pseudocode for </w:t>
             </w:r>
-            <w:proofErr w:type="spellStart"/>
-            <w:r>
-              <w:rPr>
-                <w:lang w:val="en-NZ"/>
-              </w:rPr>
-              <w:t>dunction</w:t>
-            </w:r>
-            <w:proofErr w:type="spellEnd"/>
-            <w:r>
-              <w:rPr>
-                <w:lang w:val="en-NZ"/>
-              </w:rPr>
-              <w:t xml:space="preserve"> we </w:t>
+            <w:r>
+              <w:rPr>
+                <w:lang w:val="en-NZ"/>
+              </w:rPr>
+              <w:t>f</w:t>
+            </w:r>
+            <w:r>
+              <w:rPr>
+                <w:lang w:val="en-NZ"/>
+              </w:rPr>
+              <w:t xml:space="preserve">unction we </w:t>
             </w:r>
             <w:proofErr w:type="gramStart"/>
             <w:r>
@@ -1817,8 +1815,6 @@
       <w:r>
         <w:t>)</w:t>
       </w:r>
-      <w:bookmarkStart w:id="0" w:name="_GoBack"/>
-      <w:bookmarkEnd w:id="0"/>
     </w:p>
     <w:p>
       <w:r>
@@ -1932,13 +1928,13 @@
     </w:p>
     <w:p>
       <w:r>
-        <w:t xml:space="preserve">Taking More Time in the analysis section of the Process may be a more beneficial part of the process, especially for code maintenance sections like this. Also, reducing the amount of trial and error might be a good thing. I think more regular GitHub commits might be a better idea. There </w:t>
-      </w:r>
-      <w:proofErr w:type="gramStart"/>
-      <w:r>
-        <w:t>was</w:t>
-      </w:r>
-      <w:proofErr w:type="gramEnd"/>
+        <w:t>Taking More Time in the analysis section of the Process may be a more beneficial part of the process, especially for code maintenance sections like this. Also, reducing the amount of trial and error might be a good thing. I think more regular GitHub commits might be a better idea. There w</w:t>
+      </w:r>
+      <w:r>
+        <w:t>ere</w:t>
+      </w:r>
+      <w:bookmarkStart w:id="0" w:name="_GoBack"/>
+      <w:bookmarkEnd w:id="0"/>
       <w:r>
         <w:t xml:space="preserve"> only a </w:t>
       </w:r>
@@ -3170,7 +3166,7 @@
 </file>
 
 <file path=customXml/itemProps1.xml><?xml version="1.0" encoding="utf-8"?>
-<ds:datastoreItem xmlns:ds="http://schemas.openxmlformats.org/officeDocument/2006/customXml" ds:itemID="{E5B8D65C-D3FF-4FC0-AE0D-5BA5CED35CA4}">
+<ds:datastoreItem xmlns:ds="http://schemas.openxmlformats.org/officeDocument/2006/customXml" ds:itemID="{9E03B338-6658-462F-A6B5-87C1D9521DFF}">
   <ds:schemaRefs>
     <ds:schemaRef ds:uri="http://schemas.openxmlformats.org/officeDocument/2006/bibliography"/>
   </ds:schemaRefs>

</xml_diff>